<commit_message>
add the test for the file ,it works
good but not int the common text on also
</commit_message>
<xml_diff>
--- a/docx/readme_pic.docx
+++ b/docx/readme_pic.docx
@@ -3,11 +3,6 @@
 <w:document xmlns:wpc="http://schemas.microsoft.com/office/word/2010/wordprocessingCanvas" xmlns:mc="http://schemas.openxmlformats.org/markup-compatibility/2006" xmlns:o="urn:schemas-microsoft-com:office:office" xmlns:r="http://schemas.openxmlformats.org/officeDocument/2006/relationships" xmlns:m="http://schemas.openxmlformats.org/officeDocument/2006/math" xmlns:v="urn:schemas-microsoft-com:vml" xmlns:wp14="http://schemas.microsoft.com/office/word/2010/wordprocessingDrawing" xmlns:wp="http://schemas.openxmlformats.org/drawingml/2006/wordprocessingDrawing" xmlns:w10="urn:schemas-microsoft-com:office:word" xmlns:w="http://schemas.openxmlformats.org/wordprocessingml/2006/main" xmlns:w14="http://schemas.microsoft.com/office/word/2010/wordml" xmlns:wpg="http://schemas.microsoft.com/office/word/2010/wordprocessingGroup" xmlns:wpi="http://schemas.microsoft.com/office/word/2010/wordprocessingInk" xmlns:wne="http://schemas.microsoft.com/office/word/2006/wordml" xmlns:wps="http://schemas.microsoft.com/office/word/2010/wordprocessingShape" mc:Ignorable="w14 wp14">
   <w:body>
     <w:p>
-      <w:pPr>
-        <w:rPr>
-          <w:rFonts w:hint="eastAsia"/>
-        </w:rPr>
-      </w:pPr>
       <w:r>
         <w:rPr>
           <w:rFonts w:hint="eastAsia"/>
@@ -16,6 +11,11 @@
       </w:r>
     </w:p>
     <w:p>
+      <w:pPr>
+        <w:rPr>
+          <w:rFonts w:hint="eastAsia"/>
+        </w:rPr>
+      </w:pPr>
       <w:r>
         <w:rPr>
           <w:noProof/>
@@ -61,6 +61,14 @@
             </a:graphic>
           </wp:inline>
         </w:drawing>
+      </w:r>
+    </w:p>
+    <w:p>
+      <w:r>
+        <w:rPr>
+          <w:rFonts w:hint="eastAsia"/>
+        </w:rPr>
+        <w:t>改变可以被发现吗？</w:t>
       </w:r>
       <w:bookmarkStart w:id="0" w:name="_GoBack"/>
       <w:bookmarkEnd w:id="0"/>

</xml_diff>

<commit_message>
Revert "add the test for the file ,it works"
This reverts commit 38a7f1cf66834140c60c483fd090c8553d8d3805.
</commit_message>
<xml_diff>
--- a/docx/readme_pic.docx
+++ b/docx/readme_pic.docx
@@ -3,6 +3,11 @@
 <w:document xmlns:wpc="http://schemas.microsoft.com/office/word/2010/wordprocessingCanvas" xmlns:mc="http://schemas.openxmlformats.org/markup-compatibility/2006" xmlns:o="urn:schemas-microsoft-com:office:office" xmlns:r="http://schemas.openxmlformats.org/officeDocument/2006/relationships" xmlns:m="http://schemas.openxmlformats.org/officeDocument/2006/math" xmlns:v="urn:schemas-microsoft-com:vml" xmlns:wp14="http://schemas.microsoft.com/office/word/2010/wordprocessingDrawing" xmlns:wp="http://schemas.openxmlformats.org/drawingml/2006/wordprocessingDrawing" xmlns:w10="urn:schemas-microsoft-com:office:word" xmlns:w="http://schemas.openxmlformats.org/wordprocessingml/2006/main" xmlns:w14="http://schemas.microsoft.com/office/word/2010/wordml" xmlns:wpg="http://schemas.microsoft.com/office/word/2010/wordprocessingGroup" xmlns:wpi="http://schemas.microsoft.com/office/word/2010/wordprocessingInk" xmlns:wne="http://schemas.microsoft.com/office/word/2006/wordml" xmlns:wps="http://schemas.microsoft.com/office/word/2010/wordprocessingShape" mc:Ignorable="w14 wp14">
   <w:body>
     <w:p>
+      <w:pPr>
+        <w:rPr>
+          <w:rFonts w:hint="eastAsia"/>
+        </w:rPr>
+      </w:pPr>
       <w:r>
         <w:rPr>
           <w:rFonts w:hint="eastAsia"/>
@@ -11,11 +16,6 @@
       </w:r>
     </w:p>
     <w:p>
-      <w:pPr>
-        <w:rPr>
-          <w:rFonts w:hint="eastAsia"/>
-        </w:rPr>
-      </w:pPr>
       <w:r>
         <w:rPr>
           <w:noProof/>
@@ -61,14 +61,6 @@
             </a:graphic>
           </wp:inline>
         </w:drawing>
-      </w:r>
-    </w:p>
-    <w:p>
-      <w:r>
-        <w:rPr>
-          <w:rFonts w:hint="eastAsia"/>
-        </w:rPr>
-        <w:t>改变可以被发现吗？</w:t>
       </w:r>
       <w:bookmarkStart w:id="0" w:name="_GoBack"/>
       <w:bookmarkEnd w:id="0"/>

</xml_diff>